<commit_message>
clean up - delete olds papers
</commit_message>
<xml_diff>
--- a/Paper/SF_Paper_1.docx
+++ b/Paper/SF_Paper_1.docx
@@ -2278,51 +2278,7 @@
     </w:p>
     <w:p>
       <w:pPr>
-        <w:pStyle w:val="berschrift2"/>
-      </w:pPr>
-      <w:bookmarkStart w:id="54" w:name="bayes-factor-analysis"/>
-      <w:r>
-        <w:t xml:space="preserve">Bayes factor analysis</w:t>
-      </w:r>
-      <w:bookmarkEnd w:id="54"/>
-    </w:p>
-    <w:p>
-      <w:pPr>
-        <w:pStyle w:val="FirstParagraph"/>
-      </w:pPr>
-      <w:r>
-        <w:t xml:space="preserve">[1] Alt., r=0.707 : 0.1490591 ±0%</w:t>
-      </w:r>
-    </w:p>
-    <w:p>
-      <w:pPr>
-        <w:pStyle w:val="Textkrper"/>
-      </w:pPr>
-      <w:r>
-        <w:t xml:space="preserve">Against denominator:</w:t>
-      </w:r>
-      <w:r>
-        <w:t xml:space="preserve"> </w:t>
-      </w:r>
-      <w:r>
-        <w:t xml:space="preserve">Null, mu = 0</w:t>
-      </w:r>
-      <w:r>
-        <w:t xml:space="preserve"> </w:t>
-      </w:r>
-      <w:r>
-        <w:t xml:space="preserve">—</w:t>
-      </w:r>
-      <w:r>
-        <w:t xml:space="preserve"> </w:t>
-      </w:r>
-      <w:r>
-        <w:t xml:space="preserve">Bayes factor type: BFoneSample, JZS</w:t>
-      </w:r>
-    </w:p>
-    <w:p>
-      <w:pPr>
-        <w:pStyle w:val="Textkrper"/>
+        <w:pStyle w:val="CaptionedFigure"/>
       </w:pPr>
       <w:r>
         <w:drawing>
@@ -2340,7 +2296,7 @@
                     </pic:cNvPicPr>
                   </pic:nvPicPr>
                   <pic:blipFill>
-                    <a:blip r:embed="rId55"/>
+                    <a:blip r:embed="rId54"/>
                     <a:stretch>
                       <a:fillRect/>
                     </a:stretch>
@@ -2366,100 +2322,42 @@
           </wp:inline>
         </w:drawing>
       </w:r>
-      <w:r>
-        <w:drawing>
-          <wp:inline>
-            <wp:extent cx="5969000" cy="2984500"/>
-            <wp:effectExtent b="0" l="0" r="0" t="0"/>
-            <wp:docPr descr="(#fig:unnamed-chunk-52)A. Mean proportions of “old” responses. Violin plots represent the kernal density of average probability (black dots) with the mean (white dot) and within-subject 95% CIs. B. Memory sensitivity (d’). Violin plots represent the kernal density of average sensitivity (black dots) with the mean (white dot) and within-subject 95% CIs" title="" id="1" name="Picture"/>
-            <a:graphic>
-              <a:graphicData uri="http://schemas.openxmlformats.org/drawingml/2006/picture">
-                <pic:pic>
-                  <pic:nvPicPr>
-                    <pic:cNvPr descr="SF_Paper_1_files/figure-docx/unnamed-chunk-5-2.png" id="0" name="Picture"/>
-                    <pic:cNvPicPr>
-                      <a:picLocks noChangeArrowheads="1" noChangeAspect="1"/>
-                    </pic:cNvPicPr>
-                  </pic:nvPicPr>
-                  <pic:blipFill>
-                    <a:blip r:embed="rId56"/>
-                    <a:stretch>
-                      <a:fillRect/>
-                    </a:stretch>
-                  </pic:blipFill>
-                  <pic:spPr bwMode="auto">
-                    <a:xfrm>
-                      <a:off x="0" y="0"/>
-                      <a:ext cx="5969000" cy="2984500"/>
-                    </a:xfrm>
-                    <a:prstGeom prst="rect">
-                      <a:avLst/>
-                    </a:prstGeom>
-                    <a:noFill/>
-                    <a:ln w="9525">
-                      <a:noFill/>
-                      <a:headEnd/>
-                      <a:tailEnd/>
-                    </a:ln>
-                  </pic:spPr>
-                </pic:pic>
-              </a:graphicData>
-            </a:graphic>
-          </wp:inline>
-        </w:drawing>
-      </w:r>
-      <w:r>
-        <w:drawing>
-          <wp:inline>
-            <wp:extent cx="5969000" cy="2984500"/>
-            <wp:effectExtent b="0" l="0" r="0" t="0"/>
-            <wp:docPr descr="(#fig:unnamed-chunk-53)A. Mean proportions of “old” responses. Violin plots represent the kernal density of average probability (black dots) with the mean (white dot) and within-subject 95% CIs. B. Memory sensitivity (d’). Violin plots represent the kernal density of average sensitivity (black dots) with the mean (white dot) and within-subject 95% CIs" title="" id="1" name="Picture"/>
-            <a:graphic>
-              <a:graphicData uri="http://schemas.openxmlformats.org/drawingml/2006/picture">
-                <pic:pic>
-                  <pic:nvPicPr>
-                    <pic:cNvPr descr="SF_Paper_1_files/figure-docx/unnamed-chunk-5-3.png" id="0" name="Picture"/>
-                    <pic:cNvPicPr>
-                      <a:picLocks noChangeArrowheads="1" noChangeAspect="1"/>
-                    </pic:cNvPicPr>
-                  </pic:nvPicPr>
-                  <pic:blipFill>
-                    <a:blip r:embed="rId57"/>
-                    <a:stretch>
-                      <a:fillRect/>
-                    </a:stretch>
-                  </pic:blipFill>
-                  <pic:spPr bwMode="auto">
-                    <a:xfrm>
-                      <a:off x="0" y="0"/>
-                      <a:ext cx="5969000" cy="2984500"/>
-                    </a:xfrm>
-                    <a:prstGeom prst="rect">
-                      <a:avLst/>
-                    </a:prstGeom>
-                    <a:noFill/>
-                    <a:ln w="9525">
-                      <a:noFill/>
-                      <a:headEnd/>
-                      <a:tailEnd/>
-                    </a:ln>
-                  </pic:spPr>
-                </pic:pic>
-              </a:graphicData>
-            </a:graphic>
-          </wp:inline>
-        </w:drawing>
+    </w:p>
+    <w:p>
+      <w:pPr>
+        <w:pStyle w:val="ImageCaption"/>
+      </w:pPr>
+      <w:r>
+        <w:t xml:space="preserve">Figure 5: A. Mean proportions of</w:t>
+      </w:r>
+      <w:r>
+        <w:t xml:space="preserve"> </w:t>
+      </w:r>
+      <w:r>
+        <w:t xml:space="preserve">“</w:t>
+      </w:r>
+      <w:r>
+        <w:t xml:space="preserve">old</w:t>
+      </w:r>
+      <w:r>
+        <w:t xml:space="preserve">”</w:t>
+      </w:r>
+      <w:r>
+        <w:t xml:space="preserve"> </w:t>
+      </w:r>
+      <w:r>
+        <w:t xml:space="preserve">responses. Violin plots represent the kernal density of average probability (black dots) with the mean (white dot) and within-subject 95% CIs. B. Memory sensitivity (d’). Violin plots represent the kernal density of average sensitivity (black dots) with the mean (white dot) and within-subject 95% CIs</w:t>
       </w:r>
     </w:p>
     <w:p>
       <w:pPr>
         <w:pStyle w:val="berschrift1"/>
       </w:pPr>
-      <w:bookmarkStart w:id="58" w:name="general-discussion"/>
+      <w:bookmarkStart w:id="55" w:name="general-discussion"/>
       <w:r>
         <w:t xml:space="preserve">General Discussion</w:t>
       </w:r>
-      <w:bookmarkEnd w:id="58"/>
+      <w:bookmarkEnd w:id="55"/>
     </w:p>
     <w:p>
       <w:pPr>
@@ -2632,11 +2530,11 @@
       <w:pPr>
         <w:pStyle w:val="berschrift2"/>
       </w:pPr>
-      <w:bookmarkStart w:id="59" w:name="conclusion"/>
+      <w:bookmarkStart w:id="56" w:name="conclusion"/>
       <w:r>
         <w:t xml:space="preserve">Conclusion</w:t>
       </w:r>
-      <w:bookmarkEnd w:id="59"/>
+      <w:bookmarkEnd w:id="56"/>
     </w:p>
     <w:p>
       <w:pPr>
@@ -2655,14 +2553,14 @@
       <w:pPr>
         <w:pStyle w:val="berschrift1"/>
       </w:pPr>
-      <w:bookmarkStart w:id="60" w:name="references"/>
+      <w:bookmarkStart w:id="57" w:name="references"/>
       <w:r>
         <w:t xml:space="preserve">References</w:t>
       </w:r>
-      <w:bookmarkEnd w:id="60"/>
-    </w:p>
-    <w:bookmarkStart w:id="142" w:name="refs"/>
-    <w:bookmarkStart w:id="62" w:name="ref-Anwyl-Irvine2020"/>
+      <w:bookmarkEnd w:id="57"/>
+    </w:p>
+    <w:bookmarkStart w:id="139" w:name="refs"/>
+    <w:bookmarkStart w:id="59" w:name="ref-Anwyl-Irvine2020"/>
     <w:p>
       <w:pPr>
         <w:pStyle w:val="FirstParagraph"/>
@@ -2694,7 +2592,7 @@
       <w:r>
         <w:t xml:space="preserve">(1), 388–407. doi:</w:t>
       </w:r>
-      <w:hyperlink r:id="rId61">
+      <w:hyperlink r:id="rId58">
         <w:r>
           <w:rPr>
             <w:rStyle w:val="Hyperlink"/>
@@ -2703,8 +2601,8 @@
         </w:r>
       </w:hyperlink>
     </w:p>
-    <w:bookmarkEnd w:id="62"/>
-    <w:bookmarkStart w:id="64" w:name="ref-Balota2007"/>
+    <w:bookmarkEnd w:id="59"/>
+    <w:bookmarkStart w:id="61" w:name="ref-Balota2007"/>
     <w:p>
       <w:pPr>
         <w:pStyle w:val="Textkrper"/>
@@ -2712,7 +2610,7 @@
       <w:r>
         <w:t xml:space="preserve">Balota, D. A., Yap, M. J., Cortese, M. J., Hutchison, K. A., Kessler, B., Loftis, B., … Treiman, R. (2007). The english lexicon project. Springer New York LLC. doi:</w:t>
       </w:r>
-      <w:hyperlink r:id="rId63">
+      <w:hyperlink r:id="rId60">
         <w:r>
           <w:rPr>
             <w:rStyle w:val="Hyperlink"/>
@@ -2721,8 +2619,8 @@
         </w:r>
       </w:hyperlink>
     </w:p>
-    <w:bookmarkEnd w:id="64"/>
-    <w:bookmarkStart w:id="66" w:name="ref-Bertsch2007"/>
+    <w:bookmarkEnd w:id="61"/>
+    <w:bookmarkStart w:id="63" w:name="ref-Bertsch2007"/>
     <w:p>
       <w:pPr>
         <w:pStyle w:val="Textkrper"/>
@@ -2754,7 +2652,7 @@
       <w:r>
         <w:t xml:space="preserve">(2), 201–210. doi:</w:t>
       </w:r>
-      <w:hyperlink r:id="rId65">
+      <w:hyperlink r:id="rId62">
         <w:r>
           <w:rPr>
             <w:rStyle w:val="Hyperlink"/>
@@ -2763,8 +2661,8 @@
         </w:r>
       </w:hyperlink>
     </w:p>
-    <w:bookmarkEnd w:id="66"/>
-    <w:bookmarkStart w:id="67" w:name="ref-Bjork2011"/>
+    <w:bookmarkEnd w:id="63"/>
+    <w:bookmarkStart w:id="64" w:name="ref-Bjork2011"/>
     <w:p>
       <w:pPr>
         <w:pStyle w:val="Textkrper"/>
@@ -2788,8 +2686,8 @@
         <w:t xml:space="preserve">(pp. 56–64). New York, NY, US: Worth Publishers.</w:t>
       </w:r>
     </w:p>
-    <w:bookmarkEnd w:id="67"/>
-    <w:bookmarkStart w:id="69" w:name="ref-Butler2014"/>
+    <w:bookmarkEnd w:id="64"/>
+    <w:bookmarkStart w:id="66" w:name="ref-Butler2014"/>
     <w:p>
       <w:pPr>
         <w:pStyle w:val="Textkrper"/>
@@ -2821,7 +2719,7 @@
       <w:r>
         <w:t xml:space="preserve">(2), 331–340. doi:</w:t>
       </w:r>
-      <w:hyperlink r:id="rId68">
+      <w:hyperlink r:id="rId65">
         <w:r>
           <w:rPr>
             <w:rStyle w:val="Hyperlink"/>
@@ -2830,8 +2728,8 @@
         </w:r>
       </w:hyperlink>
     </w:p>
-    <w:bookmarkEnd w:id="69"/>
-    <w:bookmarkStart w:id="71" w:name="ref-Carpenter2009"/>
+    <w:bookmarkEnd w:id="66"/>
+    <w:bookmarkStart w:id="68" w:name="ref-Carpenter2009"/>
     <w:p>
       <w:pPr>
         <w:pStyle w:val="Textkrper"/>
@@ -2863,7 +2761,7 @@
       <w:r>
         <w:t xml:space="preserve">(6), 1563–1569. doi:</w:t>
       </w:r>
-      <w:hyperlink r:id="rId70">
+      <w:hyperlink r:id="rId67">
         <w:r>
           <w:rPr>
             <w:rStyle w:val="Hyperlink"/>
@@ -2872,8 +2770,8 @@
         </w:r>
       </w:hyperlink>
     </w:p>
-    <w:bookmarkEnd w:id="71"/>
-    <w:bookmarkStart w:id="73" w:name="ref-Carpenter2006"/>
+    <w:bookmarkEnd w:id="68"/>
+    <w:bookmarkStart w:id="70" w:name="ref-Carpenter2006"/>
     <w:p>
       <w:pPr>
         <w:pStyle w:val="Textkrper"/>
@@ -2905,7 +2803,7 @@
       <w:r>
         <w:t xml:space="preserve">(5), 826–830. doi:</w:t>
       </w:r>
-      <w:hyperlink r:id="rId72">
+      <w:hyperlink r:id="rId69">
         <w:r>
           <w:rPr>
             <w:rStyle w:val="Hyperlink"/>
@@ -2914,8 +2812,8 @@
         </w:r>
       </w:hyperlink>
     </w:p>
-    <w:bookmarkEnd w:id="73"/>
-    <w:bookmarkStart w:id="75" w:name="ref-Diemand-Yauman2011"/>
+    <w:bookmarkEnd w:id="70"/>
+    <w:bookmarkStart w:id="72" w:name="ref-Diemand-Yauman2011"/>
     <w:p>
       <w:pPr>
         <w:pStyle w:val="Textkrper"/>
@@ -2947,7 +2845,7 @@
       <w:r>
         <w:t xml:space="preserve">(1), 111–115. doi:</w:t>
       </w:r>
-      <w:hyperlink r:id="rId74">
+      <w:hyperlink r:id="rId71">
         <w:r>
           <w:rPr>
             <w:rStyle w:val="Hyperlink"/>
@@ -2956,8 +2854,8 @@
         </w:r>
       </w:hyperlink>
     </w:p>
-    <w:bookmarkEnd w:id="75"/>
-    <w:bookmarkStart w:id="76" w:name="ref-Earp2018"/>
+    <w:bookmarkEnd w:id="72"/>
+    <w:bookmarkStart w:id="73" w:name="ref-Earp2018"/>
     <w:p>
       <w:pPr>
         <w:pStyle w:val="Textkrper"/>
@@ -2966,8 +2864,8 @@
         <w:t xml:space="preserve">Earp, J. (2018, October). Q&amp;A: Designing a font to help students remember key information.</w:t>
       </w:r>
     </w:p>
-    <w:bookmarkEnd w:id="76"/>
-    <w:bookmarkStart w:id="78" w:name="ref-Fowler1974"/>
+    <w:bookmarkEnd w:id="73"/>
+    <w:bookmarkStart w:id="75" w:name="ref-Fowler1974"/>
     <w:p>
       <w:pPr>
         <w:pStyle w:val="Textkrper"/>
@@ -2999,7 +2897,7 @@
       <w:r>
         <w:t xml:space="preserve">(3), 358–364. doi:</w:t>
       </w:r>
-      <w:hyperlink r:id="rId77">
+      <w:hyperlink r:id="rId74">
         <w:r>
           <w:rPr>
             <w:rStyle w:val="Hyperlink"/>
@@ -3008,8 +2906,8 @@
         </w:r>
       </w:hyperlink>
     </w:p>
-    <w:bookmarkEnd w:id="78"/>
-    <w:bookmarkStart w:id="80" w:name="ref-Geller2018"/>
+    <w:bookmarkEnd w:id="75"/>
+    <w:bookmarkStart w:id="77" w:name="ref-Geller2018"/>
     <w:p>
       <w:pPr>
         <w:pStyle w:val="Textkrper"/>
@@ -3041,7 +2939,7 @@
       <w:r>
         <w:t xml:space="preserve">(7), 1109–1126. doi:</w:t>
       </w:r>
-      <w:hyperlink r:id="rId79">
+      <w:hyperlink r:id="rId76">
         <w:r>
           <w:rPr>
             <w:rStyle w:val="Hyperlink"/>
@@ -3050,8 +2948,8 @@
         </w:r>
       </w:hyperlink>
     </w:p>
-    <w:bookmarkEnd w:id="80"/>
-    <w:bookmarkStart w:id="82" w:name="ref-Kornell2016"/>
+    <w:bookmarkEnd w:id="77"/>
+    <w:bookmarkStart w:id="79" w:name="ref-Kornell2016"/>
     <w:p>
       <w:pPr>
         <w:pStyle w:val="Textkrper"/>
@@ -3083,7 +2981,7 @@
       <w:r>
         <w:t xml:space="preserve">, 183–215. doi:</w:t>
       </w:r>
-      <w:hyperlink r:id="rId81">
+      <w:hyperlink r:id="rId78">
         <w:r>
           <w:rPr>
             <w:rStyle w:val="Hyperlink"/>
@@ -3092,8 +2990,8 @@
         </w:r>
       </w:hyperlink>
     </w:p>
-    <w:bookmarkEnd w:id="82"/>
-    <w:bookmarkStart w:id="84" w:name="ref-Lakens2014"/>
+    <w:bookmarkEnd w:id="79"/>
+    <w:bookmarkStart w:id="81" w:name="ref-Lakens2014"/>
     <w:p>
       <w:pPr>
         <w:pStyle w:val="Textkrper"/>
@@ -3125,7 +3023,7 @@
       <w:r>
         <w:t xml:space="preserve">(3), 278–92. doi:</w:t>
       </w:r>
-      <w:hyperlink r:id="rId83">
+      <w:hyperlink r:id="rId80">
         <w:r>
           <w:rPr>
             <w:rStyle w:val="Hyperlink"/>
@@ -3134,8 +3032,8 @@
         </w:r>
       </w:hyperlink>
     </w:p>
-    <w:bookmarkEnd w:id="84"/>
-    <w:bookmarkStart w:id="86" w:name="ref-Lehmann2016"/>
+    <w:bookmarkEnd w:id="81"/>
+    <w:bookmarkStart w:id="83" w:name="ref-Lehmann2016"/>
     <w:p>
       <w:pPr>
         <w:pStyle w:val="Textkrper"/>
@@ -3167,7 +3065,7 @@
       <w:r>
         <w:t xml:space="preserve">(1), 89–105. doi:</w:t>
       </w:r>
-      <w:hyperlink r:id="rId85">
+      <w:hyperlink r:id="rId82">
         <w:r>
           <w:rPr>
             <w:rStyle w:val="Hyperlink"/>
@@ -3176,8 +3074,8 @@
         </w:r>
       </w:hyperlink>
     </w:p>
-    <w:bookmarkEnd w:id="86"/>
-    <w:bookmarkStart w:id="87" w:name="ref-Macmillan2005"/>
+    <w:bookmarkEnd w:id="83"/>
+    <w:bookmarkStart w:id="84" w:name="ref-Macmillan2005"/>
     <w:p>
       <w:pPr>
         <w:pStyle w:val="Textkrper"/>
@@ -3201,8 +3099,8 @@
         <w:t xml:space="preserve">(pp. xix, 492–xix, 492). Mahwah, NJ, US: Lawrence Erlbaum Associates Publishers.</w:t>
       </w:r>
     </w:p>
-    <w:bookmarkEnd w:id="87"/>
-    <w:bookmarkStart w:id="89" w:name="ref-Magreehan2016"/>
+    <w:bookmarkEnd w:id="84"/>
+    <w:bookmarkStart w:id="86" w:name="ref-Magreehan2016"/>
     <w:p>
       <w:pPr>
         <w:pStyle w:val="Textkrper"/>
@@ -3234,7 +3132,7 @@
       <w:r>
         <w:t xml:space="preserve">(1), 35–56. doi:</w:t>
       </w:r>
-      <w:hyperlink r:id="rId88">
+      <w:hyperlink r:id="rId85">
         <w:r>
           <w:rPr>
             <w:rStyle w:val="Hyperlink"/>
@@ -3243,8 +3141,8 @@
         </w:r>
       </w:hyperlink>
     </w:p>
-    <w:bookmarkEnd w:id="89"/>
-    <w:bookmarkStart w:id="91" w:name="ref-Mulligan1996"/>
+    <w:bookmarkEnd w:id="86"/>
+    <w:bookmarkStart w:id="88" w:name="ref-Mulligan1996"/>
     <w:p>
       <w:pPr>
         <w:pStyle w:val="Textkrper"/>
@@ -3276,7 +3174,7 @@
       <w:r>
         <w:t xml:space="preserve">(5), 1067–1087. doi:</w:t>
       </w:r>
-      <w:hyperlink r:id="rId90">
+      <w:hyperlink r:id="rId87">
         <w:r>
           <w:rPr>
             <w:rStyle w:val="Hyperlink"/>
@@ -3285,8 +3183,8 @@
         </w:r>
       </w:hyperlink>
     </w:p>
-    <w:bookmarkEnd w:id="91"/>
-    <w:bookmarkStart w:id="93" w:name="ref-Nairne1988"/>
+    <w:bookmarkEnd w:id="88"/>
+    <w:bookmarkStart w:id="90" w:name="ref-Nairne1988"/>
     <w:p>
       <w:pPr>
         <w:pStyle w:val="Textkrper"/>
@@ -3318,7 +3216,7 @@
       <w:r>
         <w:t xml:space="preserve">(2), 248–255. doi:</w:t>
       </w:r>
-      <w:hyperlink r:id="rId92">
+      <w:hyperlink r:id="rId89">
         <w:r>
           <w:rPr>
             <w:rStyle w:val="Hyperlink"/>
@@ -3327,8 +3225,8 @@
         </w:r>
       </w:hyperlink>
     </w:p>
-    <w:bookmarkEnd w:id="93"/>
-    <w:bookmarkStart w:id="95" w:name="ref-Rhodes2008"/>
+    <w:bookmarkEnd w:id="90"/>
+    <w:bookmarkStart w:id="92" w:name="ref-Rhodes2008"/>
     <w:p>
       <w:pPr>
         <w:pStyle w:val="Textkrper"/>
@@ -3360,7 +3258,7 @@
       <w:r>
         <w:t xml:space="preserve">(4), 615–625. doi:</w:t>
       </w:r>
-      <w:hyperlink r:id="rId94">
+      <w:hyperlink r:id="rId91">
         <w:r>
           <w:rPr>
             <w:rStyle w:val="Hyperlink"/>
@@ -3369,8 +3267,8 @@
         </w:r>
       </w:hyperlink>
     </w:p>
-    <w:bookmarkEnd w:id="95"/>
-    <w:bookmarkStart w:id="97" w:name="ref-Rhodes2009"/>
+    <w:bookmarkEnd w:id="92"/>
+    <w:bookmarkStart w:id="94" w:name="ref-Rhodes2009"/>
     <w:p>
       <w:pPr>
         <w:pStyle w:val="Textkrper"/>
@@ -3402,7 +3300,7 @@
       <w:r>
         <w:t xml:space="preserve">(3), 550–554. doi:</w:t>
       </w:r>
-      <w:hyperlink r:id="rId96">
+      <w:hyperlink r:id="rId93">
         <w:r>
           <w:rPr>
             <w:rStyle w:val="Hyperlink"/>
@@ -3411,8 +3309,8 @@
         </w:r>
       </w:hyperlink>
     </w:p>
-    <w:bookmarkEnd w:id="97"/>
-    <w:bookmarkStart w:id="99" w:name="ref-Rosner2015"/>
+    <w:bookmarkEnd w:id="94"/>
+    <w:bookmarkStart w:id="96" w:name="ref-Rosner2015"/>
     <w:p>
       <w:pPr>
         <w:pStyle w:val="Textkrper"/>
@@ -3444,7 +3342,7 @@
       <w:r>
         <w:t xml:space="preserve">, 11–22. doi:</w:t>
       </w:r>
-      <w:hyperlink r:id="rId98">
+      <w:hyperlink r:id="rId95">
         <w:r>
           <w:rPr>
             <w:rStyle w:val="Hyperlink"/>
@@ -3453,8 +3351,8 @@
         </w:r>
       </w:hyperlink>
     </w:p>
-    <w:bookmarkEnd w:id="99"/>
-    <w:bookmarkStart w:id="101" w:name="ref-Rummer2016"/>
+    <w:bookmarkEnd w:id="96"/>
+    <w:bookmarkStart w:id="98" w:name="ref-Rummer2016"/>
     <w:p>
       <w:pPr>
         <w:pStyle w:val="Textkrper"/>
@@ -3486,7 +3384,7 @@
       <w:r>
         <w:t xml:space="preserve">(1), 57–70. doi:</w:t>
       </w:r>
-      <w:hyperlink r:id="rId100">
+      <w:hyperlink r:id="rId97">
         <w:r>
           <w:rPr>
             <w:rStyle w:val="Hyperlink"/>
@@ -3495,8 +3393,8 @@
         </w:r>
       </w:hyperlink>
     </w:p>
-    <w:bookmarkEnd w:id="101"/>
-    <w:bookmarkStart w:id="103" w:name="ref-Silvers1997"/>
+    <w:bookmarkEnd w:id="98"/>
+    <w:bookmarkStart w:id="100" w:name="ref-Silvers1997"/>
     <w:p>
       <w:pPr>
         <w:pStyle w:val="Textkrper"/>
@@ -3528,7 +3426,7 @@
       <w:r>
         <w:t xml:space="preserve">(3), 217–223. doi:</w:t>
       </w:r>
-      <w:hyperlink r:id="rId102">
+      <w:hyperlink r:id="rId99">
         <w:r>
           <w:rPr>
             <w:rStyle w:val="Hyperlink"/>
@@ -3537,8 +3435,8 @@
         </w:r>
       </w:hyperlink>
     </w:p>
-    <w:bookmarkEnd w:id="103"/>
-    <w:bookmarkStart w:id="105" w:name="ref-Slamecka1978"/>
+    <w:bookmarkEnd w:id="100"/>
+    <w:bookmarkStart w:id="102" w:name="ref-Slamecka1978"/>
     <w:p>
       <w:pPr>
         <w:pStyle w:val="Textkrper"/>
@@ -3570,7 +3468,7 @@
       <w:r>
         <w:t xml:space="preserve">(6), 592–604. doi:</w:t>
       </w:r>
-      <w:hyperlink r:id="rId104">
+      <w:hyperlink r:id="rId101">
         <w:r>
           <w:rPr>
             <w:rStyle w:val="Hyperlink"/>
@@ -3579,8 +3477,8 @@
         </w:r>
       </w:hyperlink>
     </w:p>
-    <w:bookmarkEnd w:id="105"/>
-    <w:bookmarkStart w:id="107" w:name="ref-Sungkhasettee2011"/>
+    <w:bookmarkEnd w:id="102"/>
+    <w:bookmarkStart w:id="104" w:name="ref-Sungkhasettee2011"/>
     <w:p>
       <w:pPr>
         <w:pStyle w:val="Textkrper"/>
@@ -3612,7 +3510,7 @@
       <w:r>
         <w:t xml:space="preserve">(5), 973–978. doi:</w:t>
       </w:r>
-      <w:hyperlink r:id="rId106">
+      <w:hyperlink r:id="rId103">
         <w:r>
           <w:rPr>
             <w:rStyle w:val="Hyperlink"/>
@@ -3621,8 +3519,8 @@
         </w:r>
       </w:hyperlink>
     </w:p>
-    <w:bookmarkEnd w:id="107"/>
-    <w:bookmarkStart w:id="109" w:name="ref-Taylor2020"/>
+    <w:bookmarkEnd w:id="104"/>
+    <w:bookmarkStart w:id="106" w:name="ref-Taylor2020"/>
     <w:p>
       <w:pPr>
         <w:pStyle w:val="Textkrper"/>
@@ -3642,7 +3540,7 @@
       <w:r>
         <w:t xml:space="preserve">, 1–8. doi:</w:t>
       </w:r>
-      <w:hyperlink r:id="rId108">
+      <w:hyperlink r:id="rId105">
         <w:r>
           <w:rPr>
             <w:rStyle w:val="Hyperlink"/>
@@ -3651,8 +3549,8 @@
         </w:r>
       </w:hyperlink>
     </w:p>
-    <w:bookmarkEnd w:id="109"/>
-    <w:bookmarkStart w:id="111" w:name="ref-Xie2018"/>
+    <w:bookmarkEnd w:id="106"/>
+    <w:bookmarkStart w:id="108" w:name="ref-Xie2018"/>
     <w:p>
       <w:pPr>
         <w:pStyle w:val="Textkrper"/>
@@ -3684,7 +3582,7 @@
       <w:r>
         <w:t xml:space="preserve">(3), 745–771. doi:</w:t>
       </w:r>
-      <w:hyperlink r:id="rId110">
+      <w:hyperlink r:id="rId107">
         <w:r>
           <w:rPr>
             <w:rStyle w:val="Hyperlink"/>
@@ -3693,8 +3591,8 @@
         </w:r>
       </w:hyperlink>
     </w:p>
-    <w:bookmarkEnd w:id="111"/>
-    <w:bookmarkStart w:id="113" w:name="ref-Yue2013"/>
+    <w:bookmarkEnd w:id="108"/>
+    <w:bookmarkStart w:id="110" w:name="ref-Yue2013"/>
     <w:p>
       <w:pPr>
         <w:pStyle w:val="Textkrper"/>
@@ -3726,7 +3624,7 @@
       <w:r>
         <w:t xml:space="preserve">(2), 229–241. doi:</w:t>
       </w:r>
-      <w:hyperlink r:id="rId112">
+      <w:hyperlink r:id="rId109">
         <w:r>
           <w:rPr>
             <w:rStyle w:val="Hyperlink"/>
@@ -3735,8 +3633,8 @@
         </w:r>
       </w:hyperlink>
     </w:p>
-    <w:bookmarkEnd w:id="113"/>
-    <w:bookmarkStart w:id="114" w:name="ref-Anwyl-Irvine2020"/>
+    <w:bookmarkEnd w:id="110"/>
+    <w:bookmarkStart w:id="111" w:name="ref-Anwyl-Irvine2020"/>
     <w:p>
       <w:pPr>
         <w:pStyle w:val="Textkrper"/>
@@ -3768,7 +3666,7 @@
       <w:r>
         <w:t xml:space="preserve">(1), 388–407. doi:</w:t>
       </w:r>
-      <w:hyperlink r:id="rId61">
+      <w:hyperlink r:id="rId58">
         <w:r>
           <w:rPr>
             <w:rStyle w:val="Hyperlink"/>
@@ -3777,8 +3675,8 @@
         </w:r>
       </w:hyperlink>
     </w:p>
-    <w:bookmarkEnd w:id="114"/>
-    <w:bookmarkStart w:id="115" w:name="ref-Balota2007"/>
+    <w:bookmarkEnd w:id="111"/>
+    <w:bookmarkStart w:id="112" w:name="ref-Balota2007"/>
     <w:p>
       <w:pPr>
         <w:pStyle w:val="Textkrper"/>
@@ -3786,7 +3684,7 @@
       <w:r>
         <w:t xml:space="preserve">Balota, D. A., Yap, M. J., Cortese, M. J., Hutchison, K. A., Kessler, B., Loftis, B., … Treiman, R. (2007). The english lexicon project. Springer New York LLC. doi:</w:t>
       </w:r>
-      <w:hyperlink r:id="rId63">
+      <w:hyperlink r:id="rId60">
         <w:r>
           <w:rPr>
             <w:rStyle w:val="Hyperlink"/>
@@ -3795,8 +3693,8 @@
         </w:r>
       </w:hyperlink>
     </w:p>
-    <w:bookmarkEnd w:id="115"/>
-    <w:bookmarkStart w:id="116" w:name="ref-Bertsch2007"/>
+    <w:bookmarkEnd w:id="112"/>
+    <w:bookmarkStart w:id="113" w:name="ref-Bertsch2007"/>
     <w:p>
       <w:pPr>
         <w:pStyle w:val="Textkrper"/>
@@ -3828,7 +3726,7 @@
       <w:r>
         <w:t xml:space="preserve">(2), 201–210. doi:</w:t>
       </w:r>
-      <w:hyperlink r:id="rId65">
+      <w:hyperlink r:id="rId62">
         <w:r>
           <w:rPr>
             <w:rStyle w:val="Hyperlink"/>
@@ -3837,8 +3735,8 @@
         </w:r>
       </w:hyperlink>
     </w:p>
-    <w:bookmarkEnd w:id="116"/>
-    <w:bookmarkStart w:id="117" w:name="ref-Bjork2011"/>
+    <w:bookmarkEnd w:id="113"/>
+    <w:bookmarkStart w:id="114" w:name="ref-Bjork2011"/>
     <w:p>
       <w:pPr>
         <w:pStyle w:val="Textkrper"/>
@@ -3862,8 +3760,8 @@
         <w:t xml:space="preserve">(pp. 56–64). New York, NY, US: Worth Publishers.</w:t>
       </w:r>
     </w:p>
-    <w:bookmarkEnd w:id="117"/>
-    <w:bookmarkStart w:id="118" w:name="ref-Butler2014"/>
+    <w:bookmarkEnd w:id="114"/>
+    <w:bookmarkStart w:id="115" w:name="ref-Butler2014"/>
     <w:p>
       <w:pPr>
         <w:pStyle w:val="Textkrper"/>
@@ -3895,7 +3793,7 @@
       <w:r>
         <w:t xml:space="preserve">(2), 331–340. doi:</w:t>
       </w:r>
-      <w:hyperlink r:id="rId68">
+      <w:hyperlink r:id="rId65">
         <w:r>
           <w:rPr>
             <w:rStyle w:val="Hyperlink"/>
@@ -3904,8 +3802,8 @@
         </w:r>
       </w:hyperlink>
     </w:p>
-    <w:bookmarkEnd w:id="118"/>
-    <w:bookmarkStart w:id="119" w:name="ref-Carpenter2009"/>
+    <w:bookmarkEnd w:id="115"/>
+    <w:bookmarkStart w:id="116" w:name="ref-Carpenter2009"/>
     <w:p>
       <w:pPr>
         <w:pStyle w:val="Textkrper"/>
@@ -3937,7 +3835,7 @@
       <w:r>
         <w:t xml:space="preserve">(6), 1563–1569. doi:</w:t>
       </w:r>
-      <w:hyperlink r:id="rId70">
+      <w:hyperlink r:id="rId67">
         <w:r>
           <w:rPr>
             <w:rStyle w:val="Hyperlink"/>
@@ -3946,8 +3844,8 @@
         </w:r>
       </w:hyperlink>
     </w:p>
-    <w:bookmarkEnd w:id="119"/>
-    <w:bookmarkStart w:id="120" w:name="ref-Carpenter2006"/>
+    <w:bookmarkEnd w:id="116"/>
+    <w:bookmarkStart w:id="117" w:name="ref-Carpenter2006"/>
     <w:p>
       <w:pPr>
         <w:pStyle w:val="Textkrper"/>
@@ -3979,7 +3877,7 @@
       <w:r>
         <w:t xml:space="preserve">(5), 826–830. doi:</w:t>
       </w:r>
-      <w:hyperlink r:id="rId72">
+      <w:hyperlink r:id="rId69">
         <w:r>
           <w:rPr>
             <w:rStyle w:val="Hyperlink"/>
@@ -3988,8 +3886,8 @@
         </w:r>
       </w:hyperlink>
     </w:p>
-    <w:bookmarkEnd w:id="120"/>
-    <w:bookmarkStart w:id="121" w:name="ref-Diemand-Yauman2011"/>
+    <w:bookmarkEnd w:id="117"/>
+    <w:bookmarkStart w:id="118" w:name="ref-Diemand-Yauman2011"/>
     <w:p>
       <w:pPr>
         <w:pStyle w:val="Textkrper"/>
@@ -4021,7 +3919,7 @@
       <w:r>
         <w:t xml:space="preserve">(1), 111–115. doi:</w:t>
       </w:r>
-      <w:hyperlink r:id="rId74">
+      <w:hyperlink r:id="rId71">
         <w:r>
           <w:rPr>
             <w:rStyle w:val="Hyperlink"/>
@@ -4030,8 +3928,8 @@
         </w:r>
       </w:hyperlink>
     </w:p>
-    <w:bookmarkEnd w:id="121"/>
-    <w:bookmarkStart w:id="122" w:name="ref-Earp2018"/>
+    <w:bookmarkEnd w:id="118"/>
+    <w:bookmarkStart w:id="119" w:name="ref-Earp2018"/>
     <w:p>
       <w:pPr>
         <w:pStyle w:val="Textkrper"/>
@@ -4040,8 +3938,8 @@
         <w:t xml:space="preserve">Earp, J. (2018, October). Q&amp;A: Designing a font to help students remember key information.</w:t>
       </w:r>
     </w:p>
-    <w:bookmarkEnd w:id="122"/>
-    <w:bookmarkStart w:id="123" w:name="ref-Fowler1974"/>
+    <w:bookmarkEnd w:id="119"/>
+    <w:bookmarkStart w:id="120" w:name="ref-Fowler1974"/>
     <w:p>
       <w:pPr>
         <w:pStyle w:val="Textkrper"/>
@@ -4073,7 +3971,7 @@
       <w:r>
         <w:t xml:space="preserve">(3), 358–364. doi:</w:t>
       </w:r>
-      <w:hyperlink r:id="rId77">
+      <w:hyperlink r:id="rId74">
         <w:r>
           <w:rPr>
             <w:rStyle w:val="Hyperlink"/>
@@ -4082,8 +3980,8 @@
         </w:r>
       </w:hyperlink>
     </w:p>
-    <w:bookmarkEnd w:id="123"/>
-    <w:bookmarkStart w:id="124" w:name="ref-Geller2018"/>
+    <w:bookmarkEnd w:id="120"/>
+    <w:bookmarkStart w:id="121" w:name="ref-Geller2018"/>
     <w:p>
       <w:pPr>
         <w:pStyle w:val="Textkrper"/>
@@ -4115,7 +4013,7 @@
       <w:r>
         <w:t xml:space="preserve">(7), 1109–1126. doi:</w:t>
       </w:r>
-      <w:hyperlink r:id="rId79">
+      <w:hyperlink r:id="rId76">
         <w:r>
           <w:rPr>
             <w:rStyle w:val="Hyperlink"/>
@@ -4124,8 +4022,8 @@
         </w:r>
       </w:hyperlink>
     </w:p>
-    <w:bookmarkEnd w:id="124"/>
-    <w:bookmarkStart w:id="125" w:name="ref-Kornell2016"/>
+    <w:bookmarkEnd w:id="121"/>
+    <w:bookmarkStart w:id="122" w:name="ref-Kornell2016"/>
     <w:p>
       <w:pPr>
         <w:pStyle w:val="Textkrper"/>
@@ -4157,7 +4055,7 @@
       <w:r>
         <w:t xml:space="preserve">, 183–215. doi:</w:t>
       </w:r>
-      <w:hyperlink r:id="rId81">
+      <w:hyperlink r:id="rId78">
         <w:r>
           <w:rPr>
             <w:rStyle w:val="Hyperlink"/>
@@ -4166,8 +4064,8 @@
         </w:r>
       </w:hyperlink>
     </w:p>
-    <w:bookmarkEnd w:id="125"/>
-    <w:bookmarkStart w:id="126" w:name="ref-Lakens2014"/>
+    <w:bookmarkEnd w:id="122"/>
+    <w:bookmarkStart w:id="123" w:name="ref-Lakens2014"/>
     <w:p>
       <w:pPr>
         <w:pStyle w:val="Textkrper"/>
@@ -4199,7 +4097,7 @@
       <w:r>
         <w:t xml:space="preserve">(3), 278–92. doi:</w:t>
       </w:r>
-      <w:hyperlink r:id="rId83">
+      <w:hyperlink r:id="rId80">
         <w:r>
           <w:rPr>
             <w:rStyle w:val="Hyperlink"/>
@@ -4208,8 +4106,8 @@
         </w:r>
       </w:hyperlink>
     </w:p>
-    <w:bookmarkEnd w:id="126"/>
-    <w:bookmarkStart w:id="127" w:name="ref-Lehmann2016"/>
+    <w:bookmarkEnd w:id="123"/>
+    <w:bookmarkStart w:id="124" w:name="ref-Lehmann2016"/>
     <w:p>
       <w:pPr>
         <w:pStyle w:val="Textkrper"/>
@@ -4241,7 +4139,7 @@
       <w:r>
         <w:t xml:space="preserve">(1), 89–105. doi:</w:t>
       </w:r>
-      <w:hyperlink r:id="rId85">
+      <w:hyperlink r:id="rId82">
         <w:r>
           <w:rPr>
             <w:rStyle w:val="Hyperlink"/>
@@ -4250,8 +4148,8 @@
         </w:r>
       </w:hyperlink>
     </w:p>
-    <w:bookmarkEnd w:id="127"/>
-    <w:bookmarkStart w:id="128" w:name="ref-Macmillan2005"/>
+    <w:bookmarkEnd w:id="124"/>
+    <w:bookmarkStart w:id="125" w:name="ref-Macmillan2005"/>
     <w:p>
       <w:pPr>
         <w:pStyle w:val="Textkrper"/>
@@ -4275,8 +4173,8 @@
         <w:t xml:space="preserve">(pp. xix, 492–xix, 492). Mahwah, NJ, US: Lawrence Erlbaum Associates Publishers.</w:t>
       </w:r>
     </w:p>
-    <w:bookmarkEnd w:id="128"/>
-    <w:bookmarkStart w:id="129" w:name="ref-Magreehan2016"/>
+    <w:bookmarkEnd w:id="125"/>
+    <w:bookmarkStart w:id="126" w:name="ref-Magreehan2016"/>
     <w:p>
       <w:pPr>
         <w:pStyle w:val="Textkrper"/>
@@ -4308,7 +4206,7 @@
       <w:r>
         <w:t xml:space="preserve">(1), 35–56. doi:</w:t>
       </w:r>
-      <w:hyperlink r:id="rId88">
+      <w:hyperlink r:id="rId85">
         <w:r>
           <w:rPr>
             <w:rStyle w:val="Hyperlink"/>
@@ -4317,8 +4215,8 @@
         </w:r>
       </w:hyperlink>
     </w:p>
-    <w:bookmarkEnd w:id="129"/>
-    <w:bookmarkStart w:id="130" w:name="ref-Mulligan1996"/>
+    <w:bookmarkEnd w:id="126"/>
+    <w:bookmarkStart w:id="127" w:name="ref-Mulligan1996"/>
     <w:p>
       <w:pPr>
         <w:pStyle w:val="Textkrper"/>
@@ -4350,7 +4248,7 @@
       <w:r>
         <w:t xml:space="preserve">(5), 1067–1087. doi:</w:t>
       </w:r>
-      <w:hyperlink r:id="rId90">
+      <w:hyperlink r:id="rId87">
         <w:r>
           <w:rPr>
             <w:rStyle w:val="Hyperlink"/>
@@ -4359,8 +4257,8 @@
         </w:r>
       </w:hyperlink>
     </w:p>
-    <w:bookmarkEnd w:id="130"/>
-    <w:bookmarkStart w:id="131" w:name="ref-Nairne1988"/>
+    <w:bookmarkEnd w:id="127"/>
+    <w:bookmarkStart w:id="128" w:name="ref-Nairne1988"/>
     <w:p>
       <w:pPr>
         <w:pStyle w:val="Textkrper"/>
@@ -4392,7 +4290,7 @@
       <w:r>
         <w:t xml:space="preserve">(2), 248–255. doi:</w:t>
       </w:r>
-      <w:hyperlink r:id="rId92">
+      <w:hyperlink r:id="rId89">
         <w:r>
           <w:rPr>
             <w:rStyle w:val="Hyperlink"/>
@@ -4401,8 +4299,8 @@
         </w:r>
       </w:hyperlink>
     </w:p>
-    <w:bookmarkEnd w:id="131"/>
-    <w:bookmarkStart w:id="132" w:name="ref-Rhodes2008"/>
+    <w:bookmarkEnd w:id="128"/>
+    <w:bookmarkStart w:id="129" w:name="ref-Rhodes2008"/>
     <w:p>
       <w:pPr>
         <w:pStyle w:val="Textkrper"/>
@@ -4434,7 +4332,7 @@
       <w:r>
         <w:t xml:space="preserve">(4), 615–625. doi:</w:t>
       </w:r>
-      <w:hyperlink r:id="rId94">
+      <w:hyperlink r:id="rId91">
         <w:r>
           <w:rPr>
             <w:rStyle w:val="Hyperlink"/>
@@ -4443,8 +4341,8 @@
         </w:r>
       </w:hyperlink>
     </w:p>
-    <w:bookmarkEnd w:id="132"/>
-    <w:bookmarkStart w:id="133" w:name="ref-Rhodes2009"/>
+    <w:bookmarkEnd w:id="129"/>
+    <w:bookmarkStart w:id="130" w:name="ref-Rhodes2009"/>
     <w:p>
       <w:pPr>
         <w:pStyle w:val="Textkrper"/>
@@ -4476,7 +4374,7 @@
       <w:r>
         <w:t xml:space="preserve">(3), 550–554. doi:</w:t>
       </w:r>
-      <w:hyperlink r:id="rId96">
+      <w:hyperlink r:id="rId93">
         <w:r>
           <w:rPr>
             <w:rStyle w:val="Hyperlink"/>
@@ -4485,8 +4383,8 @@
         </w:r>
       </w:hyperlink>
     </w:p>
-    <w:bookmarkEnd w:id="133"/>
-    <w:bookmarkStart w:id="134" w:name="ref-Rosner2015"/>
+    <w:bookmarkEnd w:id="130"/>
+    <w:bookmarkStart w:id="131" w:name="ref-Rosner2015"/>
     <w:p>
       <w:pPr>
         <w:pStyle w:val="Textkrper"/>
@@ -4518,7 +4416,7 @@
       <w:r>
         <w:t xml:space="preserve">, 11–22. doi:</w:t>
       </w:r>
-      <w:hyperlink r:id="rId98">
+      <w:hyperlink r:id="rId95">
         <w:r>
           <w:rPr>
             <w:rStyle w:val="Hyperlink"/>
@@ -4527,8 +4425,8 @@
         </w:r>
       </w:hyperlink>
     </w:p>
-    <w:bookmarkEnd w:id="134"/>
-    <w:bookmarkStart w:id="135" w:name="ref-Rummer2016"/>
+    <w:bookmarkEnd w:id="131"/>
+    <w:bookmarkStart w:id="132" w:name="ref-Rummer2016"/>
     <w:p>
       <w:pPr>
         <w:pStyle w:val="Textkrper"/>
@@ -4560,7 +4458,7 @@
       <w:r>
         <w:t xml:space="preserve">(1), 57–70. doi:</w:t>
       </w:r>
-      <w:hyperlink r:id="rId100">
+      <w:hyperlink r:id="rId97">
         <w:r>
           <w:rPr>
             <w:rStyle w:val="Hyperlink"/>
@@ -4569,8 +4467,8 @@
         </w:r>
       </w:hyperlink>
     </w:p>
-    <w:bookmarkEnd w:id="135"/>
-    <w:bookmarkStart w:id="136" w:name="ref-Silvers1997"/>
+    <w:bookmarkEnd w:id="132"/>
+    <w:bookmarkStart w:id="133" w:name="ref-Silvers1997"/>
     <w:p>
       <w:pPr>
         <w:pStyle w:val="Textkrper"/>
@@ -4602,7 +4500,7 @@
       <w:r>
         <w:t xml:space="preserve">(3), 217–223. doi:</w:t>
       </w:r>
-      <w:hyperlink r:id="rId102">
+      <w:hyperlink r:id="rId99">
         <w:r>
           <w:rPr>
             <w:rStyle w:val="Hyperlink"/>
@@ -4611,8 +4509,8 @@
         </w:r>
       </w:hyperlink>
     </w:p>
-    <w:bookmarkEnd w:id="136"/>
-    <w:bookmarkStart w:id="137" w:name="ref-Slamecka1978"/>
+    <w:bookmarkEnd w:id="133"/>
+    <w:bookmarkStart w:id="134" w:name="ref-Slamecka1978"/>
     <w:p>
       <w:pPr>
         <w:pStyle w:val="Textkrper"/>
@@ -4644,7 +4542,7 @@
       <w:r>
         <w:t xml:space="preserve">(6), 592–604. doi:</w:t>
       </w:r>
-      <w:hyperlink r:id="rId104">
+      <w:hyperlink r:id="rId101">
         <w:r>
           <w:rPr>
             <w:rStyle w:val="Hyperlink"/>
@@ -4653,8 +4551,8 @@
         </w:r>
       </w:hyperlink>
     </w:p>
-    <w:bookmarkEnd w:id="137"/>
-    <w:bookmarkStart w:id="138" w:name="ref-Sungkhasettee2011"/>
+    <w:bookmarkEnd w:id="134"/>
+    <w:bookmarkStart w:id="135" w:name="ref-Sungkhasettee2011"/>
     <w:p>
       <w:pPr>
         <w:pStyle w:val="Textkrper"/>
@@ -4686,7 +4584,7 @@
       <w:r>
         <w:t xml:space="preserve">(5), 973–978. doi:</w:t>
       </w:r>
-      <w:hyperlink r:id="rId106">
+      <w:hyperlink r:id="rId103">
         <w:r>
           <w:rPr>
             <w:rStyle w:val="Hyperlink"/>
@@ -4695,8 +4593,8 @@
         </w:r>
       </w:hyperlink>
     </w:p>
-    <w:bookmarkEnd w:id="138"/>
-    <w:bookmarkStart w:id="139" w:name="ref-Taylor2020"/>
+    <w:bookmarkEnd w:id="135"/>
+    <w:bookmarkStart w:id="136" w:name="ref-Taylor2020"/>
     <w:p>
       <w:pPr>
         <w:pStyle w:val="Textkrper"/>
@@ -4716,7 +4614,7 @@
       <w:r>
         <w:t xml:space="preserve">, 1–8. doi:</w:t>
       </w:r>
-      <w:hyperlink r:id="rId108">
+      <w:hyperlink r:id="rId105">
         <w:r>
           <w:rPr>
             <w:rStyle w:val="Hyperlink"/>
@@ -4725,8 +4623,8 @@
         </w:r>
       </w:hyperlink>
     </w:p>
-    <w:bookmarkEnd w:id="139"/>
-    <w:bookmarkStart w:id="140" w:name="ref-Xie2018"/>
+    <w:bookmarkEnd w:id="136"/>
+    <w:bookmarkStart w:id="137" w:name="ref-Xie2018"/>
     <w:p>
       <w:pPr>
         <w:pStyle w:val="Textkrper"/>
@@ -4758,7 +4656,7 @@
       <w:r>
         <w:t xml:space="preserve">(3), 745–771. doi:</w:t>
       </w:r>
-      <w:hyperlink r:id="rId110">
+      <w:hyperlink r:id="rId107">
         <w:r>
           <w:rPr>
             <w:rStyle w:val="Hyperlink"/>
@@ -4767,8 +4665,8 @@
         </w:r>
       </w:hyperlink>
     </w:p>
-    <w:bookmarkEnd w:id="140"/>
-    <w:bookmarkStart w:id="141" w:name="ref-Yue2013"/>
+    <w:bookmarkEnd w:id="137"/>
+    <w:bookmarkStart w:id="138" w:name="ref-Yue2013"/>
     <w:p>
       <w:pPr>
         <w:pStyle w:val="Textkrper"/>
@@ -4800,7 +4698,7 @@
       <w:r>
         <w:t xml:space="preserve">(2), 229–241. doi:</w:t>
       </w:r>
-      <w:hyperlink r:id="rId112">
+      <w:hyperlink r:id="rId109">
         <w:r>
           <w:rPr>
             <w:rStyle w:val="Hyperlink"/>
@@ -4809,8 +4707,8 @@
         </w:r>
       </w:hyperlink>
     </w:p>
-    <w:bookmarkEnd w:id="141"/>
-    <w:bookmarkEnd w:id="142"/>
+    <w:bookmarkEnd w:id="138"/>
+    <w:bookmarkEnd w:id="139"/>
     <w:sectPr>
       <w:pgSz w:w="12240" w:h="15840"/>
       <w:pgMar w:top="1418" w:right="1418" w:bottom="1418" w:left="1418" w:header="720" w:footer="720" w:gutter="0"/>

</xml_diff>